<commit_message>
revision de documentos por auditoria
</commit_message>
<xml_diff>
--- a/Proyectos/2016/Minutas de Proyectos/Minuta_compromiso_160125.docx
+++ b/Proyectos/2016/Minutas de Proyectos/Minuta_compromiso_160125.docx
@@ -278,7 +278,7 @@
       <w:tblPr>
         <w:tblW w:w="8828" w:type="dxa"/>
         <w:jc w:val="left"/>
-        <w:tblInd w:w="-35" w:type="dxa"/>
+        <w:tblInd w:w="-40" w:type="dxa"/>
         <w:tblBorders>
           <w:top w:val="single" w:sz="4" w:space="0" w:color="000001"/>
           <w:left w:val="single" w:sz="4" w:space="0" w:color="000001"/>
@@ -289,7 +289,7 @@
         </w:tblBorders>
         <w:tblCellMar>
           <w:top w:w="0" w:type="dxa"/>
-          <w:left w:w="73" w:type="dxa"/>
+          <w:left w:w="68" w:type="dxa"/>
           <w:bottom w:w="0" w:type="dxa"/>
           <w:right w:w="108" w:type="dxa"/>
         </w:tblCellMar>
@@ -314,7 +314,7 @@
             </w:tcBorders>
             <w:shd w:color="auto" w:fill="auto" w:val="clear"/>
             <w:tcMar>
-              <w:left w:w="73" w:type="dxa"/>
+              <w:left w:w="68" w:type="dxa"/>
             </w:tcMar>
           </w:tcPr>
           <w:p>
@@ -352,7 +352,7 @@
             </w:tcBorders>
             <w:shd w:color="auto" w:fill="auto" w:val="clear"/>
             <w:tcMar>
-              <w:left w:w="73" w:type="dxa"/>
+              <w:left w:w="68" w:type="dxa"/>
             </w:tcMar>
           </w:tcPr>
           <w:p>
@@ -393,7 +393,7 @@
             </w:tcBorders>
             <w:shd w:color="auto" w:fill="auto" w:val="clear"/>
             <w:tcMar>
-              <w:left w:w="73" w:type="dxa"/>
+              <w:left w:w="68" w:type="dxa"/>
             </w:tcMar>
           </w:tcPr>
           <w:p>
@@ -431,7 +431,7 @@
             </w:tcBorders>
             <w:shd w:color="auto" w:fill="auto" w:val="clear"/>
             <w:tcMar>
-              <w:left w:w="73" w:type="dxa"/>
+              <w:left w:w="68" w:type="dxa"/>
             </w:tcMar>
           </w:tcPr>
           <w:p>
@@ -472,7 +472,7 @@
             </w:tcBorders>
             <w:shd w:color="auto" w:fill="auto" w:val="clear"/>
             <w:tcMar>
-              <w:left w:w="73" w:type="dxa"/>
+              <w:left w:w="68" w:type="dxa"/>
             </w:tcMar>
           </w:tcPr>
           <w:p>
@@ -510,7 +510,7 @@
             </w:tcBorders>
             <w:shd w:color="auto" w:fill="auto" w:val="clear"/>
             <w:tcMar>
-              <w:left w:w="73" w:type="dxa"/>
+              <w:left w:w="68" w:type="dxa"/>
             </w:tcMar>
           </w:tcPr>
           <w:p>
@@ -551,7 +551,7 @@
             </w:tcBorders>
             <w:shd w:color="auto" w:fill="auto" w:val="clear"/>
             <w:tcMar>
-              <w:left w:w="73" w:type="dxa"/>
+              <w:left w:w="68" w:type="dxa"/>
             </w:tcMar>
           </w:tcPr>
           <w:p>
@@ -589,7 +589,7 @@
             </w:tcBorders>
             <w:shd w:color="auto" w:fill="auto" w:val="clear"/>
             <w:tcMar>
-              <w:left w:w="73" w:type="dxa"/>
+              <w:left w:w="68" w:type="dxa"/>
             </w:tcMar>
           </w:tcPr>
           <w:p>
@@ -630,7 +630,7 @@
             </w:tcBorders>
             <w:shd w:color="auto" w:fill="auto" w:val="clear"/>
             <w:tcMar>
-              <w:left w:w="73" w:type="dxa"/>
+              <w:left w:w="68" w:type="dxa"/>
             </w:tcMar>
           </w:tcPr>
           <w:p>
@@ -668,7 +668,7 @@
             </w:tcBorders>
             <w:shd w:color="auto" w:fill="auto" w:val="clear"/>
             <w:tcMar>
-              <w:left w:w="73" w:type="dxa"/>
+              <w:left w:w="68" w:type="dxa"/>
             </w:tcMar>
           </w:tcPr>
           <w:p>
@@ -709,7 +709,7 @@
             </w:tcBorders>
             <w:shd w:color="auto" w:fill="auto" w:val="clear"/>
             <w:tcMar>
-              <w:left w:w="73" w:type="dxa"/>
+              <w:left w:w="68" w:type="dxa"/>
             </w:tcMar>
           </w:tcPr>
           <w:p>
@@ -747,7 +747,7 @@
             </w:tcBorders>
             <w:shd w:color="auto" w:fill="auto" w:val="clear"/>
             <w:tcMar>
-              <w:left w:w="73" w:type="dxa"/>
+              <w:left w:w="68" w:type="dxa"/>
             </w:tcMar>
           </w:tcPr>
           <w:p>
@@ -967,10 +967,10 @@
         <w:tblStyle w:val="Tablaconcuadrcula"/>
         <w:tblW w:w="8978" w:type="dxa"/>
         <w:jc w:val="left"/>
-        <w:tblInd w:w="-10" w:type="dxa"/>
+        <w:tblInd w:w="-15" w:type="dxa"/>
         <w:tblCellMar>
           <w:top w:w="0" w:type="dxa"/>
-          <w:left w:w="98" w:type="dxa"/>
+          <w:left w:w="93" w:type="dxa"/>
           <w:bottom w:w="0" w:type="dxa"/>
           <w:right w:w="108" w:type="dxa"/>
         </w:tblCellMar>
@@ -988,7 +988,7 @@
             <w:tcBorders/>
             <w:shd w:color="auto" w:fill="auto" w:val="clear"/>
             <w:tcMar>
-              <w:left w:w="98" w:type="dxa"/>
+              <w:left w:w="93" w:type="dxa"/>
             </w:tcMar>
           </w:tcPr>
           <w:p>
@@ -1067,7 +1067,7 @@
             <w:tcBorders/>
             <w:shd w:color="auto" w:fill="auto" w:val="clear"/>
             <w:tcMar>
-              <w:left w:w="98" w:type="dxa"/>
+              <w:left w:w="93" w:type="dxa"/>
             </w:tcMar>
           </w:tcPr>
           <w:p>
@@ -1333,10 +1333,10 @@
         <w:tblStyle w:val="Tablaconcuadrcula"/>
         <w:tblW w:w="8978" w:type="dxa"/>
         <w:jc w:val="left"/>
-        <w:tblInd w:w="0" w:type="dxa"/>
+        <w:tblInd w:w="-5" w:type="dxa"/>
         <w:tblCellMar>
           <w:top w:w="0" w:type="dxa"/>
-          <w:left w:w="108" w:type="dxa"/>
+          <w:left w:w="103" w:type="dxa"/>
           <w:bottom w:w="0" w:type="dxa"/>
           <w:right w:w="108" w:type="dxa"/>
         </w:tblCellMar>
@@ -1354,7 +1354,7 @@
             <w:tcBorders/>
             <w:shd w:fill="auto" w:val="clear"/>
             <w:tcMar>
-              <w:left w:w="108" w:type="dxa"/>
+              <w:left w:w="103" w:type="dxa"/>
             </w:tcMar>
           </w:tcPr>
           <w:p>
@@ -1392,7 +1392,7 @@
             <w:tcBorders/>
             <w:shd w:fill="auto" w:val="clear"/>
             <w:tcMar>
-              <w:left w:w="108" w:type="dxa"/>
+              <w:left w:w="103" w:type="dxa"/>
             </w:tcMar>
           </w:tcPr>
           <w:p>
@@ -1436,7 +1436,7 @@
             <w:tcBorders/>
             <w:shd w:fill="auto" w:val="clear"/>
             <w:tcMar>
-              <w:left w:w="108" w:type="dxa"/>
+              <w:left w:w="103" w:type="dxa"/>
             </w:tcMar>
           </w:tcPr>
           <w:p>
@@ -1474,7 +1474,7 @@
             <w:tcBorders/>
             <w:shd w:fill="auto" w:val="clear"/>
             <w:tcMar>
-              <w:left w:w="108" w:type="dxa"/>
+              <w:left w:w="103" w:type="dxa"/>
             </w:tcMar>
           </w:tcPr>
           <w:p>
@@ -1758,10 +1758,10 @@
         <w:tblStyle w:val="Tablaconcuadrcula"/>
         <w:tblW w:w="8978" w:type="dxa"/>
         <w:jc w:val="left"/>
-        <w:tblInd w:w="-10" w:type="dxa"/>
+        <w:tblInd w:w="-15" w:type="dxa"/>
         <w:tblCellMar>
           <w:top w:w="0" w:type="dxa"/>
-          <w:left w:w="98" w:type="dxa"/>
+          <w:left w:w="93" w:type="dxa"/>
           <w:bottom w:w="0" w:type="dxa"/>
           <w:right w:w="108" w:type="dxa"/>
         </w:tblCellMar>
@@ -1779,7 +1779,7 @@
             <w:tcBorders/>
             <w:shd w:color="auto" w:fill="auto" w:val="clear"/>
             <w:tcMar>
-              <w:left w:w="98" w:type="dxa"/>
+              <w:left w:w="93" w:type="dxa"/>
             </w:tcMar>
           </w:tcPr>
           <w:p>
@@ -1812,7 +1812,7 @@
             <w:tcBorders/>
             <w:shd w:color="auto" w:fill="auto" w:val="clear"/>
             <w:tcMar>
-              <w:left w:w="98" w:type="dxa"/>
+              <w:left w:w="93" w:type="dxa"/>
             </w:tcMar>
           </w:tcPr>
           <w:p>
@@ -1851,7 +1851,7 @@
             <w:tcBorders/>
             <w:shd w:color="auto" w:fill="auto" w:val="clear"/>
             <w:tcMar>
-              <w:left w:w="98" w:type="dxa"/>
+              <w:left w:w="93" w:type="dxa"/>
             </w:tcMar>
           </w:tcPr>
           <w:p>
@@ -1884,7 +1884,7 @@
             <w:tcBorders/>
             <w:shd w:color="auto" w:fill="auto" w:val="clear"/>
             <w:tcMar>
-              <w:left w:w="98" w:type="dxa"/>
+              <w:left w:w="93" w:type="dxa"/>
             </w:tcMar>
           </w:tcPr>
           <w:p>
@@ -1923,7 +1923,7 @@
             <w:tcBorders/>
             <w:shd w:color="auto" w:fill="auto" w:val="clear"/>
             <w:tcMar>
-              <w:left w:w="98" w:type="dxa"/>
+              <w:left w:w="93" w:type="dxa"/>
             </w:tcMar>
           </w:tcPr>
           <w:p>
@@ -1956,7 +1956,7 @@
             <w:tcBorders/>
             <w:shd w:color="auto" w:fill="auto" w:val="clear"/>
             <w:tcMar>
-              <w:left w:w="98" w:type="dxa"/>
+              <w:left w:w="93" w:type="dxa"/>
             </w:tcMar>
           </w:tcPr>
           <w:p>
@@ -1995,7 +1995,7 @@
             <w:tcBorders/>
             <w:shd w:color="auto" w:fill="auto" w:val="clear"/>
             <w:tcMar>
-              <w:left w:w="98" w:type="dxa"/>
+              <w:left w:w="93" w:type="dxa"/>
             </w:tcMar>
           </w:tcPr>
           <w:p>
@@ -2028,7 +2028,7 @@
             <w:tcBorders/>
             <w:shd w:color="auto" w:fill="auto" w:val="clear"/>
             <w:tcMar>
-              <w:left w:w="98" w:type="dxa"/>
+              <w:left w:w="93" w:type="dxa"/>
             </w:tcMar>
           </w:tcPr>
           <w:p>
@@ -2067,7 +2067,7 @@
             <w:tcBorders/>
             <w:shd w:color="auto" w:fill="auto" w:val="clear"/>
             <w:tcMar>
-              <w:left w:w="98" w:type="dxa"/>
+              <w:left w:w="93" w:type="dxa"/>
             </w:tcMar>
           </w:tcPr>
           <w:p>
@@ -2100,7 +2100,7 @@
             <w:tcBorders/>
             <w:shd w:color="auto" w:fill="auto" w:val="clear"/>
             <w:tcMar>
-              <w:left w:w="98" w:type="dxa"/>
+              <w:left w:w="93" w:type="dxa"/>
             </w:tcMar>
           </w:tcPr>
           <w:p>
@@ -2139,7 +2139,7 @@
             <w:tcBorders/>
             <w:shd w:color="auto" w:fill="auto" w:val="clear"/>
             <w:tcMar>
-              <w:left w:w="98" w:type="dxa"/>
+              <w:left w:w="93" w:type="dxa"/>
             </w:tcMar>
           </w:tcPr>
           <w:p>
@@ -2245,7 +2245,7 @@
             <w:tcBorders/>
             <w:shd w:color="auto" w:fill="auto" w:val="clear"/>
             <w:tcMar>
-              <w:left w:w="98" w:type="dxa"/>
+              <w:left w:w="93" w:type="dxa"/>
             </w:tcMar>
           </w:tcPr>
           <w:p>
@@ -2284,7 +2284,7 @@
             <w:tcBorders/>
             <w:shd w:color="auto" w:fill="auto" w:val="clear"/>
             <w:tcMar>
-              <w:left w:w="98" w:type="dxa"/>
+              <w:left w:w="93" w:type="dxa"/>
             </w:tcMar>
           </w:tcPr>
           <w:p>
@@ -2477,7 +2477,7 @@
             <w:tcBorders/>
             <w:shd w:color="auto" w:fill="auto" w:val="clear"/>
             <w:tcMar>
-              <w:left w:w="98" w:type="dxa"/>
+              <w:left w:w="93" w:type="dxa"/>
             </w:tcMar>
           </w:tcPr>
           <w:p>
@@ -2516,7 +2516,7 @@
             <w:tcBorders/>
             <w:shd w:color="auto" w:fill="auto" w:val="clear"/>
             <w:tcMar>
-              <w:left w:w="98" w:type="dxa"/>
+              <w:left w:w="93" w:type="dxa"/>
             </w:tcMar>
           </w:tcPr>
           <w:p>
@@ -2610,7 +2610,7 @@
             <w:tcBorders/>
             <w:shd w:color="auto" w:fill="auto" w:val="clear"/>
             <w:tcMar>
-              <w:left w:w="98" w:type="dxa"/>
+              <w:left w:w="93" w:type="dxa"/>
             </w:tcMar>
           </w:tcPr>
           <w:p>
@@ -2649,7 +2649,7 @@
             <w:tcBorders/>
             <w:shd w:color="auto" w:fill="auto" w:val="clear"/>
             <w:tcMar>
-              <w:left w:w="98" w:type="dxa"/>
+              <w:left w:w="93" w:type="dxa"/>
             </w:tcMar>
           </w:tcPr>
           <w:p>
@@ -2707,7 +2707,7 @@
             <w:tcBorders/>
             <w:shd w:color="auto" w:fill="auto" w:val="clear"/>
             <w:tcMar>
-              <w:left w:w="98" w:type="dxa"/>
+              <w:left w:w="93" w:type="dxa"/>
             </w:tcMar>
           </w:tcPr>
           <w:p>
@@ -2746,7 +2746,7 @@
             <w:tcBorders/>
             <w:shd w:color="auto" w:fill="auto" w:val="clear"/>
             <w:tcMar>
-              <w:left w:w="98" w:type="dxa"/>
+              <w:left w:w="93" w:type="dxa"/>
             </w:tcMar>
           </w:tcPr>
           <w:p>
@@ -2815,7 +2815,7 @@
             <w:tcBorders/>
             <w:shd w:color="auto" w:fill="auto" w:val="clear"/>
             <w:tcMar>
-              <w:left w:w="98" w:type="dxa"/>
+              <w:left w:w="93" w:type="dxa"/>
             </w:tcMar>
           </w:tcPr>
           <w:p>
@@ -2854,7 +2854,7 @@
             <w:tcBorders/>
             <w:shd w:color="auto" w:fill="auto" w:val="clear"/>
             <w:tcMar>
-              <w:left w:w="98" w:type="dxa"/>
+              <w:left w:w="93" w:type="dxa"/>
             </w:tcMar>
           </w:tcPr>
           <w:p>
@@ -2910,7 +2910,7 @@
             <w:tcBorders/>
             <w:shd w:color="auto" w:fill="auto" w:val="clear"/>
             <w:tcMar>
-              <w:left w:w="98" w:type="dxa"/>
+              <w:left w:w="93" w:type="dxa"/>
             </w:tcMar>
           </w:tcPr>
           <w:p>
@@ -2949,7 +2949,7 @@
             <w:tcBorders/>
             <w:shd w:color="auto" w:fill="auto" w:val="clear"/>
             <w:tcMar>
-              <w:left w:w="98" w:type="dxa"/>
+              <w:left w:w="93" w:type="dxa"/>
             </w:tcMar>
           </w:tcPr>
           <w:p>
@@ -3005,7 +3005,7 @@
             <w:tcBorders/>
             <w:shd w:color="auto" w:fill="auto" w:val="clear"/>
             <w:tcMar>
-              <w:left w:w="98" w:type="dxa"/>
+              <w:left w:w="93" w:type="dxa"/>
             </w:tcMar>
           </w:tcPr>
           <w:p>
@@ -3044,7 +3044,7 @@
             <w:tcBorders/>
             <w:shd w:color="auto" w:fill="auto" w:val="clear"/>
             <w:tcMar>
-              <w:left w:w="98" w:type="dxa"/>
+              <w:left w:w="93" w:type="dxa"/>
             </w:tcMar>
           </w:tcPr>
           <w:p>
@@ -3100,7 +3100,7 @@
             <w:tcBorders/>
             <w:shd w:color="auto" w:fill="auto" w:val="clear"/>
             <w:tcMar>
-              <w:left w:w="98" w:type="dxa"/>
+              <w:left w:w="93" w:type="dxa"/>
             </w:tcMar>
           </w:tcPr>
           <w:p>
@@ -3139,7 +3139,7 @@
             <w:tcBorders/>
             <w:shd w:color="auto" w:fill="auto" w:val="clear"/>
             <w:tcMar>
-              <w:left w:w="98" w:type="dxa"/>
+              <w:left w:w="93" w:type="dxa"/>
             </w:tcMar>
           </w:tcPr>
           <w:p>
@@ -3172,7 +3172,7 @@
             <w:tcBorders/>
             <w:shd w:color="auto" w:fill="auto" w:val="clear"/>
             <w:tcMar>
-              <w:left w:w="98" w:type="dxa"/>
+              <w:left w:w="93" w:type="dxa"/>
             </w:tcMar>
           </w:tcPr>
           <w:p>
@@ -3213,7 +3213,7 @@
             </w:tcBorders>
             <w:shd w:color="auto" w:fill="auto" w:val="clear"/>
             <w:tcMar>
-              <w:left w:w="98" w:type="dxa"/>
+              <w:left w:w="93" w:type="dxa"/>
             </w:tcMar>
           </w:tcPr>
           <w:p>
@@ -3236,7 +3236,7 @@
             </w:tcBorders>
             <w:shd w:color="auto" w:fill="auto" w:val="clear"/>
             <w:tcMar>
-              <w:left w:w="98" w:type="dxa"/>
+              <w:left w:w="93" w:type="dxa"/>
             </w:tcMar>
           </w:tcPr>
           <w:p>
@@ -3261,7 +3261,7 @@
             </w:tcBorders>
             <w:shd w:color="auto" w:fill="auto" w:val="clear"/>
             <w:tcMar>
-              <w:left w:w="98" w:type="dxa"/>
+              <w:left w:w="93" w:type="dxa"/>
             </w:tcMar>
           </w:tcPr>
           <w:p>
@@ -3284,7 +3284,7 @@
             </w:tcBorders>
             <w:shd w:color="auto" w:fill="auto" w:val="clear"/>
             <w:tcMar>
-              <w:left w:w="98" w:type="dxa"/>
+              <w:left w:w="93" w:type="dxa"/>
             </w:tcMar>
           </w:tcPr>
           <w:p>
@@ -3309,7 +3309,7 @@
             </w:tcBorders>
             <w:shd w:color="auto" w:fill="auto" w:val="clear"/>
             <w:tcMar>
-              <w:left w:w="98" w:type="dxa"/>
+              <w:left w:w="93" w:type="dxa"/>
             </w:tcMar>
           </w:tcPr>
           <w:p>
@@ -3332,7 +3332,343 @@
             </w:tcBorders>
             <w:shd w:color="auto" w:fill="auto" w:val="clear"/>
             <w:tcMar>
-              <w:left w:w="98" w:type="dxa"/>
+              <w:left w:w="93" w:type="dxa"/>
+            </w:tcMar>
+          </w:tcPr>
+          <w:p>
+            <w:pPr>
+              <w:pStyle w:val="Normal"/>
+              <w:spacing w:lineRule="auto" w:line="240" w:before="0" w:after="0"/>
+              <w:rPr/>
+            </w:pPr>
+            <w:r>
+              <w:rPr/>
+            </w:r>
+          </w:p>
+        </w:tc>
+      </w:tr>
+      <w:tr>
+        <w:trPr/>
+        <w:tc>
+          <w:tcPr>
+            <w:tcW w:w="4489" w:type="dxa"/>
+            <w:tcBorders>
+              <w:top w:val="nil"/>
+            </w:tcBorders>
+            <w:shd w:color="auto" w:fill="auto" w:val="clear"/>
+            <w:tcMar>
+              <w:left w:w="93" w:type="dxa"/>
+            </w:tcMar>
+          </w:tcPr>
+          <w:p>
+            <w:pPr>
+              <w:pStyle w:val="Normal"/>
+              <w:spacing w:lineRule="auto" w:line="240" w:before="0" w:after="0"/>
+              <w:rPr/>
+            </w:pPr>
+            <w:r>
+              <w:rPr/>
+              <w:t>P1432 revisar estado</w:t>
+            </w:r>
+          </w:p>
+        </w:tc>
+        <w:tc>
+          <w:tcPr>
+            <w:tcW w:w="4488" w:type="dxa"/>
+            <w:tcBorders>
+              <w:top w:val="nil"/>
+            </w:tcBorders>
+            <w:shd w:color="auto" w:fill="auto" w:val="clear"/>
+            <w:tcMar>
+              <w:left w:w="93" w:type="dxa"/>
+            </w:tcMar>
+          </w:tcPr>
+          <w:p>
+            <w:pPr>
+              <w:pStyle w:val="Normal"/>
+              <w:spacing w:lineRule="auto" w:line="240" w:before="0" w:after="0"/>
+              <w:rPr/>
+            </w:pPr>
+            <w:r>
+              <w:rPr/>
+            </w:r>
+          </w:p>
+        </w:tc>
+      </w:tr>
+      <w:tr>
+        <w:trPr/>
+        <w:tc>
+          <w:tcPr>
+            <w:tcW w:w="4489" w:type="dxa"/>
+            <w:tcBorders>
+              <w:top w:val="nil"/>
+            </w:tcBorders>
+            <w:shd w:color="auto" w:fill="auto" w:val="clear"/>
+            <w:tcMar>
+              <w:left w:w="93" w:type="dxa"/>
+            </w:tcMar>
+          </w:tcPr>
+          <w:p>
+            <w:pPr>
+              <w:pStyle w:val="Normal"/>
+              <w:spacing w:lineRule="auto" w:line="240" w:before="0" w:after="0"/>
+              <w:rPr/>
+            </w:pPr>
+            <w:r>
+              <w:rPr/>
+              <w:t>P1429 revisar estado</w:t>
+            </w:r>
+          </w:p>
+        </w:tc>
+        <w:tc>
+          <w:tcPr>
+            <w:tcW w:w="4488" w:type="dxa"/>
+            <w:tcBorders>
+              <w:top w:val="nil"/>
+            </w:tcBorders>
+            <w:shd w:color="auto" w:fill="auto" w:val="clear"/>
+            <w:tcMar>
+              <w:left w:w="93" w:type="dxa"/>
+            </w:tcMar>
+          </w:tcPr>
+          <w:p>
+            <w:pPr>
+              <w:pStyle w:val="Normal"/>
+              <w:spacing w:lineRule="auto" w:line="240" w:before="0" w:after="0"/>
+              <w:rPr/>
+            </w:pPr>
+            <w:r>
+              <w:rPr/>
+            </w:r>
+          </w:p>
+        </w:tc>
+      </w:tr>
+      <w:tr>
+        <w:trPr/>
+        <w:tc>
+          <w:tcPr>
+            <w:tcW w:w="4489" w:type="dxa"/>
+            <w:tcBorders>
+              <w:top w:val="nil"/>
+            </w:tcBorders>
+            <w:shd w:color="auto" w:fill="auto" w:val="clear"/>
+            <w:tcMar>
+              <w:left w:w="93" w:type="dxa"/>
+            </w:tcMar>
+          </w:tcPr>
+          <w:p>
+            <w:pPr>
+              <w:pStyle w:val="Normal"/>
+              <w:spacing w:lineRule="auto" w:line="240" w:before="0" w:after="0"/>
+              <w:rPr/>
+            </w:pPr>
+            <w:r>
+              <w:rPr/>
+              <w:t>P1433 revisar estado</w:t>
+            </w:r>
+          </w:p>
+        </w:tc>
+        <w:tc>
+          <w:tcPr>
+            <w:tcW w:w="4488" w:type="dxa"/>
+            <w:tcBorders>
+              <w:top w:val="nil"/>
+            </w:tcBorders>
+            <w:shd w:color="auto" w:fill="auto" w:val="clear"/>
+            <w:tcMar>
+              <w:left w:w="93" w:type="dxa"/>
+            </w:tcMar>
+          </w:tcPr>
+          <w:p>
+            <w:pPr>
+              <w:pStyle w:val="Normal"/>
+              <w:spacing w:lineRule="auto" w:line="240" w:before="0" w:after="0"/>
+              <w:rPr/>
+            </w:pPr>
+            <w:r>
+              <w:rPr/>
+            </w:r>
+          </w:p>
+        </w:tc>
+      </w:tr>
+      <w:tr>
+        <w:trPr/>
+        <w:tc>
+          <w:tcPr>
+            <w:tcW w:w="4489" w:type="dxa"/>
+            <w:tcBorders>
+              <w:top w:val="nil"/>
+            </w:tcBorders>
+            <w:shd w:color="auto" w:fill="auto" w:val="clear"/>
+            <w:tcMar>
+              <w:left w:w="93" w:type="dxa"/>
+            </w:tcMar>
+          </w:tcPr>
+          <w:p>
+            <w:pPr>
+              <w:pStyle w:val="Normal"/>
+              <w:spacing w:lineRule="auto" w:line="240" w:before="0" w:after="0"/>
+              <w:rPr/>
+            </w:pPr>
+            <w:r>
+              <w:rPr/>
+              <w:t>P1434 revisar estado</w:t>
+            </w:r>
+          </w:p>
+        </w:tc>
+        <w:tc>
+          <w:tcPr>
+            <w:tcW w:w="4488" w:type="dxa"/>
+            <w:tcBorders>
+              <w:top w:val="nil"/>
+            </w:tcBorders>
+            <w:shd w:color="auto" w:fill="auto" w:val="clear"/>
+            <w:tcMar>
+              <w:left w:w="93" w:type="dxa"/>
+            </w:tcMar>
+          </w:tcPr>
+          <w:p>
+            <w:pPr>
+              <w:pStyle w:val="Normal"/>
+              <w:spacing w:lineRule="auto" w:line="240" w:before="0" w:after="0"/>
+              <w:rPr/>
+            </w:pPr>
+            <w:r>
+              <w:rPr/>
+            </w:r>
+          </w:p>
+        </w:tc>
+      </w:tr>
+      <w:tr>
+        <w:trPr/>
+        <w:tc>
+          <w:tcPr>
+            <w:tcW w:w="4489" w:type="dxa"/>
+            <w:tcBorders>
+              <w:top w:val="nil"/>
+            </w:tcBorders>
+            <w:shd w:color="auto" w:fill="auto" w:val="clear"/>
+            <w:tcMar>
+              <w:left w:w="93" w:type="dxa"/>
+            </w:tcMar>
+          </w:tcPr>
+          <w:p>
+            <w:pPr>
+              <w:pStyle w:val="Normal"/>
+              <w:spacing w:lineRule="auto" w:line="240" w:before="0" w:after="0"/>
+              <w:rPr/>
+            </w:pPr>
+            <w:r>
+              <w:rPr/>
+              <w:t>P1414 revisar estado</w:t>
+            </w:r>
+          </w:p>
+        </w:tc>
+        <w:tc>
+          <w:tcPr>
+            <w:tcW w:w="4488" w:type="dxa"/>
+            <w:tcBorders>
+              <w:top w:val="nil"/>
+            </w:tcBorders>
+            <w:shd w:color="auto" w:fill="auto" w:val="clear"/>
+            <w:tcMar>
+              <w:left w:w="93" w:type="dxa"/>
+            </w:tcMar>
+          </w:tcPr>
+          <w:p>
+            <w:pPr>
+              <w:pStyle w:val="Normal"/>
+              <w:spacing w:lineRule="auto" w:line="240" w:before="0" w:after="0"/>
+              <w:rPr/>
+            </w:pPr>
+            <w:r>
+              <w:rPr/>
+            </w:r>
+          </w:p>
+        </w:tc>
+      </w:tr>
+      <w:tr>
+        <w:trPr/>
+        <w:tc>
+          <w:tcPr>
+            <w:tcW w:w="4489" w:type="dxa"/>
+            <w:tcBorders>
+              <w:top w:val="nil"/>
+            </w:tcBorders>
+            <w:shd w:color="auto" w:fill="auto" w:val="clear"/>
+            <w:tcMar>
+              <w:left w:w="93" w:type="dxa"/>
+            </w:tcMar>
+          </w:tcPr>
+          <w:p>
+            <w:pPr>
+              <w:pStyle w:val="Normal"/>
+              <w:spacing w:lineRule="auto" w:line="240" w:before="0" w:after="0"/>
+              <w:rPr/>
+            </w:pPr>
+            <w:r>
+              <w:rPr/>
+              <w:t>P1416 revisar estado</w:t>
+            </w:r>
+          </w:p>
+        </w:tc>
+        <w:tc>
+          <w:tcPr>
+            <w:tcW w:w="4488" w:type="dxa"/>
+            <w:tcBorders>
+              <w:top w:val="nil"/>
+            </w:tcBorders>
+            <w:shd w:color="auto" w:fill="auto" w:val="clear"/>
+            <w:tcMar>
+              <w:left w:w="93" w:type="dxa"/>
+            </w:tcMar>
+          </w:tcPr>
+          <w:p>
+            <w:pPr>
+              <w:pStyle w:val="Normal"/>
+              <w:spacing w:lineRule="auto" w:line="240" w:before="0" w:after="0"/>
+              <w:rPr/>
+            </w:pPr>
+            <w:r>
+              <w:rPr/>
+            </w:r>
+          </w:p>
+        </w:tc>
+      </w:tr>
+      <w:tr>
+        <w:trPr/>
+        <w:tc>
+          <w:tcPr>
+            <w:tcW w:w="4489" w:type="dxa"/>
+            <w:tcBorders>
+              <w:top w:val="nil"/>
+            </w:tcBorders>
+            <w:shd w:color="auto" w:fill="auto" w:val="clear"/>
+            <w:tcMar>
+              <w:left w:w="93" w:type="dxa"/>
+            </w:tcMar>
+          </w:tcPr>
+          <w:p>
+            <w:pPr>
+              <w:pStyle w:val="Normal"/>
+              <w:spacing w:lineRule="auto" w:line="240" w:before="0" w:after="0"/>
+              <w:rPr/>
+            </w:pPr>
+            <w:r>
+              <w:rPr/>
+              <w:t>P1415 revisar estado</w:t>
+            </w:r>
+          </w:p>
+        </w:tc>
+        <w:tc>
+          <w:tcPr>
+            <w:tcW w:w="4488" w:type="dxa"/>
+            <w:tcBorders>
+              <w:top w:val="nil"/>
+            </w:tcBorders>
+            <w:shd w:color="auto" w:fill="auto" w:val="clear"/>
+            <w:tcMar>
+              <w:left w:w="93" w:type="dxa"/>
             </w:tcMar>
           </w:tcPr>
           <w:p>
@@ -4321,6 +4657,29 @@
   </w:style>
   <w:style w:type="character" w:styleId="ListLabel26">
     <w:name w:val="ListLabel 26"/>
+    <w:qFormat/>
+    <w:rPr>
+      <w:rFonts w:cs="Wingdings"/>
+    </w:rPr>
+  </w:style>
+  <w:style w:type="character" w:styleId="ListLabel27">
+    <w:name w:val="ListLabel 27"/>
+    <w:qFormat/>
+    <w:rPr>
+      <w:rFonts w:ascii="Avenir Book" w:hAnsi="Avenir Book" w:cs="Symbol"/>
+      <w:b/>
+      <w:sz w:val="24"/>
+    </w:rPr>
+  </w:style>
+  <w:style w:type="character" w:styleId="ListLabel28">
+    <w:name w:val="ListLabel 28"/>
+    <w:qFormat/>
+    <w:rPr>
+      <w:rFonts w:cs="Courier New"/>
+    </w:rPr>
+  </w:style>
+  <w:style w:type="character" w:styleId="ListLabel29">
+    <w:name w:val="ListLabel 29"/>
     <w:qFormat/>
     <w:rPr>
       <w:rFonts w:cs="Wingdings"/>

</xml_diff>

<commit_message>
actualizacion minuta de compromiso
</commit_message>
<xml_diff>
--- a/Proyectos/2016/Minutas de Proyectos/Minuta_compromiso_160125.docx
+++ b/Proyectos/2016/Minutas de Proyectos/Minuta_compromiso_160125.docx
@@ -278,7 +278,7 @@
       <w:tblPr>
         <w:tblW w:w="8828" w:type="dxa"/>
         <w:jc w:val="left"/>
-        <w:tblInd w:w="-50" w:type="dxa"/>
+        <w:tblInd w:w="-55" w:type="dxa"/>
         <w:tblBorders>
           <w:top w:val="single" w:sz="4" w:space="0" w:color="000001"/>
           <w:left w:val="single" w:sz="4" w:space="0" w:color="000001"/>
@@ -289,7 +289,7 @@
         </w:tblBorders>
         <w:tblCellMar>
           <w:top w:w="0" w:type="dxa"/>
-          <w:left w:w="58" w:type="dxa"/>
+          <w:left w:w="53" w:type="dxa"/>
           <w:bottom w:w="0" w:type="dxa"/>
           <w:right w:w="108" w:type="dxa"/>
         </w:tblCellMar>
@@ -314,7 +314,7 @@
             </w:tcBorders>
             <w:shd w:color="auto" w:fill="auto" w:val="clear"/>
             <w:tcMar>
-              <w:left w:w="58" w:type="dxa"/>
+              <w:left w:w="53" w:type="dxa"/>
             </w:tcMar>
           </w:tcPr>
           <w:p>
@@ -352,7 +352,7 @@
             </w:tcBorders>
             <w:shd w:color="auto" w:fill="auto" w:val="clear"/>
             <w:tcMar>
-              <w:left w:w="58" w:type="dxa"/>
+              <w:left w:w="53" w:type="dxa"/>
             </w:tcMar>
           </w:tcPr>
           <w:p>
@@ -393,7 +393,7 @@
             </w:tcBorders>
             <w:shd w:color="auto" w:fill="auto" w:val="clear"/>
             <w:tcMar>
-              <w:left w:w="58" w:type="dxa"/>
+              <w:left w:w="53" w:type="dxa"/>
             </w:tcMar>
           </w:tcPr>
           <w:p>
@@ -431,7 +431,7 @@
             </w:tcBorders>
             <w:shd w:color="auto" w:fill="auto" w:val="clear"/>
             <w:tcMar>
-              <w:left w:w="58" w:type="dxa"/>
+              <w:left w:w="53" w:type="dxa"/>
             </w:tcMar>
           </w:tcPr>
           <w:p>
@@ -472,7 +472,7 @@
             </w:tcBorders>
             <w:shd w:color="auto" w:fill="auto" w:val="clear"/>
             <w:tcMar>
-              <w:left w:w="58" w:type="dxa"/>
+              <w:left w:w="53" w:type="dxa"/>
             </w:tcMar>
           </w:tcPr>
           <w:p>
@@ -510,7 +510,7 @@
             </w:tcBorders>
             <w:shd w:color="auto" w:fill="auto" w:val="clear"/>
             <w:tcMar>
-              <w:left w:w="58" w:type="dxa"/>
+              <w:left w:w="53" w:type="dxa"/>
             </w:tcMar>
           </w:tcPr>
           <w:p>
@@ -551,7 +551,7 @@
             </w:tcBorders>
             <w:shd w:color="auto" w:fill="auto" w:val="clear"/>
             <w:tcMar>
-              <w:left w:w="58" w:type="dxa"/>
+              <w:left w:w="53" w:type="dxa"/>
             </w:tcMar>
           </w:tcPr>
           <w:p>
@@ -589,7 +589,7 @@
             </w:tcBorders>
             <w:shd w:color="auto" w:fill="auto" w:val="clear"/>
             <w:tcMar>
-              <w:left w:w="58" w:type="dxa"/>
+              <w:left w:w="53" w:type="dxa"/>
             </w:tcMar>
           </w:tcPr>
           <w:p>
@@ -630,7 +630,7 @@
             </w:tcBorders>
             <w:shd w:color="auto" w:fill="auto" w:val="clear"/>
             <w:tcMar>
-              <w:left w:w="58" w:type="dxa"/>
+              <w:left w:w="53" w:type="dxa"/>
             </w:tcMar>
           </w:tcPr>
           <w:p>
@@ -668,7 +668,7 @@
             </w:tcBorders>
             <w:shd w:color="auto" w:fill="auto" w:val="clear"/>
             <w:tcMar>
-              <w:left w:w="58" w:type="dxa"/>
+              <w:left w:w="53" w:type="dxa"/>
             </w:tcMar>
           </w:tcPr>
           <w:p>
@@ -709,7 +709,7 @@
             </w:tcBorders>
             <w:shd w:color="auto" w:fill="auto" w:val="clear"/>
             <w:tcMar>
-              <w:left w:w="58" w:type="dxa"/>
+              <w:left w:w="53" w:type="dxa"/>
             </w:tcMar>
           </w:tcPr>
           <w:p>
@@ -747,7 +747,7 @@
             </w:tcBorders>
             <w:shd w:color="auto" w:fill="auto" w:val="clear"/>
             <w:tcMar>
-              <w:left w:w="58" w:type="dxa"/>
+              <w:left w:w="53" w:type="dxa"/>
             </w:tcMar>
           </w:tcPr>
           <w:p>
@@ -949,10 +949,10 @@
         <w:tblStyle w:val="Tablaconcuadrcula"/>
         <w:tblW w:w="8978" w:type="dxa"/>
         <w:jc w:val="left"/>
-        <w:tblInd w:w="-15" w:type="dxa"/>
+        <w:tblInd w:w="-20" w:type="dxa"/>
         <w:tblCellMar>
           <w:top w:w="0" w:type="dxa"/>
-          <w:left w:w="93" w:type="dxa"/>
+          <w:left w:w="88" w:type="dxa"/>
           <w:bottom w:w="0" w:type="dxa"/>
           <w:right w:w="108" w:type="dxa"/>
         </w:tblCellMar>
@@ -970,7 +970,7 @@
             <w:tcBorders/>
             <w:shd w:color="auto" w:fill="auto" w:val="clear"/>
             <w:tcMar>
-              <w:left w:w="93" w:type="dxa"/>
+              <w:left w:w="88" w:type="dxa"/>
             </w:tcMar>
           </w:tcPr>
           <w:p>
@@ -1008,7 +1008,7 @@
             <w:tcBorders/>
             <w:shd w:color="auto" w:fill="auto" w:val="clear"/>
             <w:tcMar>
-              <w:left w:w="93" w:type="dxa"/>
+              <w:left w:w="88" w:type="dxa"/>
             </w:tcMar>
           </w:tcPr>
           <w:p>
@@ -1052,7 +1052,7 @@
             <w:tcBorders/>
             <w:shd w:color="auto" w:fill="auto" w:val="clear"/>
             <w:tcMar>
-              <w:left w:w="93" w:type="dxa"/>
+              <w:left w:w="88" w:type="dxa"/>
             </w:tcMar>
           </w:tcPr>
           <w:p>
@@ -1090,7 +1090,7 @@
             <w:tcBorders/>
             <w:shd w:color="auto" w:fill="auto" w:val="clear"/>
             <w:tcMar>
-              <w:left w:w="93" w:type="dxa"/>
+              <w:left w:w="88" w:type="dxa"/>
             </w:tcMar>
           </w:tcPr>
           <w:p>
@@ -1374,10 +1374,10 @@
         <w:tblStyle w:val="Tablaconcuadrcula"/>
         <w:tblW w:w="8978" w:type="dxa"/>
         <w:jc w:val="left"/>
-        <w:tblInd w:w="-25" w:type="dxa"/>
+        <w:tblInd w:w="-30" w:type="dxa"/>
         <w:tblCellMar>
           <w:top w:w="0" w:type="dxa"/>
-          <w:left w:w="83" w:type="dxa"/>
+          <w:left w:w="78" w:type="dxa"/>
           <w:bottom w:w="0" w:type="dxa"/>
           <w:right w:w="108" w:type="dxa"/>
         </w:tblCellMar>
@@ -1395,7 +1395,7 @@
             <w:tcBorders/>
             <w:shd w:color="auto" w:fill="auto" w:val="clear"/>
             <w:tcMar>
-              <w:left w:w="83" w:type="dxa"/>
+              <w:left w:w="78" w:type="dxa"/>
             </w:tcMar>
           </w:tcPr>
           <w:p>
@@ -1428,7 +1428,7 @@
             <w:tcBorders/>
             <w:shd w:color="auto" w:fill="auto" w:val="clear"/>
             <w:tcMar>
-              <w:left w:w="83" w:type="dxa"/>
+              <w:left w:w="78" w:type="dxa"/>
             </w:tcMar>
           </w:tcPr>
           <w:p>
@@ -1467,7 +1467,7 @@
             <w:tcBorders/>
             <w:shd w:color="auto" w:fill="auto" w:val="clear"/>
             <w:tcMar>
-              <w:left w:w="83" w:type="dxa"/>
+              <w:left w:w="78" w:type="dxa"/>
             </w:tcMar>
           </w:tcPr>
           <w:p>
@@ -1500,7 +1500,7 @@
             <w:tcBorders/>
             <w:shd w:color="auto" w:fill="auto" w:val="clear"/>
             <w:tcMar>
-              <w:left w:w="83" w:type="dxa"/>
+              <w:left w:w="78" w:type="dxa"/>
             </w:tcMar>
           </w:tcPr>
           <w:p>
@@ -1539,7 +1539,7 @@
             <w:tcBorders/>
             <w:shd w:color="auto" w:fill="auto" w:val="clear"/>
             <w:tcMar>
-              <w:left w:w="83" w:type="dxa"/>
+              <w:left w:w="78" w:type="dxa"/>
             </w:tcMar>
           </w:tcPr>
           <w:p>
@@ -1572,7 +1572,7 @@
             <w:tcBorders/>
             <w:shd w:color="auto" w:fill="auto" w:val="clear"/>
             <w:tcMar>
-              <w:left w:w="83" w:type="dxa"/>
+              <w:left w:w="78" w:type="dxa"/>
             </w:tcMar>
           </w:tcPr>
           <w:p>
@@ -1611,7 +1611,7 @@
             <w:tcBorders/>
             <w:shd w:color="auto" w:fill="auto" w:val="clear"/>
             <w:tcMar>
-              <w:left w:w="83" w:type="dxa"/>
+              <w:left w:w="78" w:type="dxa"/>
             </w:tcMar>
           </w:tcPr>
           <w:p>
@@ -1644,7 +1644,7 @@
             <w:tcBorders/>
             <w:shd w:color="auto" w:fill="auto" w:val="clear"/>
             <w:tcMar>
-              <w:left w:w="83" w:type="dxa"/>
+              <w:left w:w="78" w:type="dxa"/>
             </w:tcMar>
           </w:tcPr>
           <w:p>
@@ -1683,7 +1683,7 @@
             <w:tcBorders/>
             <w:shd w:color="auto" w:fill="auto" w:val="clear"/>
             <w:tcMar>
-              <w:left w:w="83" w:type="dxa"/>
+              <w:left w:w="78" w:type="dxa"/>
             </w:tcMar>
           </w:tcPr>
           <w:p>
@@ -1716,7 +1716,7 @@
             <w:tcBorders/>
             <w:shd w:color="auto" w:fill="auto" w:val="clear"/>
             <w:tcMar>
-              <w:left w:w="83" w:type="dxa"/>
+              <w:left w:w="78" w:type="dxa"/>
             </w:tcMar>
           </w:tcPr>
           <w:p>
@@ -1755,7 +1755,7 @@
             <w:tcBorders/>
             <w:shd w:color="auto" w:fill="auto" w:val="clear"/>
             <w:tcMar>
-              <w:left w:w="83" w:type="dxa"/>
+              <w:left w:w="78" w:type="dxa"/>
             </w:tcMar>
           </w:tcPr>
           <w:p>
@@ -1861,7 +1861,7 @@
             <w:tcBorders/>
             <w:shd w:color="auto" w:fill="auto" w:val="clear"/>
             <w:tcMar>
-              <w:left w:w="83" w:type="dxa"/>
+              <w:left w:w="78" w:type="dxa"/>
             </w:tcMar>
           </w:tcPr>
           <w:p>
@@ -1900,7 +1900,7 @@
             <w:tcBorders/>
             <w:shd w:color="auto" w:fill="auto" w:val="clear"/>
             <w:tcMar>
-              <w:left w:w="83" w:type="dxa"/>
+              <w:left w:w="78" w:type="dxa"/>
             </w:tcMar>
           </w:tcPr>
           <w:p>
@@ -2093,7 +2093,7 @@
             <w:tcBorders/>
             <w:shd w:color="auto" w:fill="auto" w:val="clear"/>
             <w:tcMar>
-              <w:left w:w="83" w:type="dxa"/>
+              <w:left w:w="78" w:type="dxa"/>
             </w:tcMar>
           </w:tcPr>
           <w:p>
@@ -2132,7 +2132,7 @@
             <w:tcBorders/>
             <w:shd w:color="auto" w:fill="auto" w:val="clear"/>
             <w:tcMar>
-              <w:left w:w="83" w:type="dxa"/>
+              <w:left w:w="78" w:type="dxa"/>
             </w:tcMar>
           </w:tcPr>
           <w:p>
@@ -2226,7 +2226,7 @@
             <w:tcBorders/>
             <w:shd w:color="auto" w:fill="auto" w:val="clear"/>
             <w:tcMar>
-              <w:left w:w="83" w:type="dxa"/>
+              <w:left w:w="78" w:type="dxa"/>
             </w:tcMar>
           </w:tcPr>
           <w:p>
@@ -2265,7 +2265,7 @@
             <w:tcBorders/>
             <w:shd w:color="auto" w:fill="auto" w:val="clear"/>
             <w:tcMar>
-              <w:left w:w="83" w:type="dxa"/>
+              <w:left w:w="78" w:type="dxa"/>
             </w:tcMar>
           </w:tcPr>
           <w:p>
@@ -2323,7 +2323,7 @@
             <w:tcBorders/>
             <w:shd w:color="auto" w:fill="auto" w:val="clear"/>
             <w:tcMar>
-              <w:left w:w="83" w:type="dxa"/>
+              <w:left w:w="78" w:type="dxa"/>
             </w:tcMar>
           </w:tcPr>
           <w:p>
@@ -2362,7 +2362,7 @@
             <w:tcBorders/>
             <w:shd w:color="auto" w:fill="auto" w:val="clear"/>
             <w:tcMar>
-              <w:left w:w="83" w:type="dxa"/>
+              <w:left w:w="78" w:type="dxa"/>
             </w:tcMar>
           </w:tcPr>
           <w:p>
@@ -2431,7 +2431,7 @@
             <w:tcBorders/>
             <w:shd w:color="auto" w:fill="auto" w:val="clear"/>
             <w:tcMar>
-              <w:left w:w="83" w:type="dxa"/>
+              <w:left w:w="78" w:type="dxa"/>
             </w:tcMar>
           </w:tcPr>
           <w:p>
@@ -2470,7 +2470,7 @@
             <w:tcBorders/>
             <w:shd w:color="auto" w:fill="auto" w:val="clear"/>
             <w:tcMar>
-              <w:left w:w="83" w:type="dxa"/>
+              <w:left w:w="78" w:type="dxa"/>
             </w:tcMar>
           </w:tcPr>
           <w:p>
@@ -2526,7 +2526,7 @@
             <w:tcBorders/>
             <w:shd w:color="auto" w:fill="auto" w:val="clear"/>
             <w:tcMar>
-              <w:left w:w="83" w:type="dxa"/>
+              <w:left w:w="78" w:type="dxa"/>
             </w:tcMar>
           </w:tcPr>
           <w:p>
@@ -2565,7 +2565,7 @@
             <w:tcBorders/>
             <w:shd w:color="auto" w:fill="auto" w:val="clear"/>
             <w:tcMar>
-              <w:left w:w="83" w:type="dxa"/>
+              <w:left w:w="78" w:type="dxa"/>
             </w:tcMar>
           </w:tcPr>
           <w:p>
@@ -2621,7 +2621,7 @@
             <w:tcBorders/>
             <w:shd w:color="auto" w:fill="auto" w:val="clear"/>
             <w:tcMar>
-              <w:left w:w="83" w:type="dxa"/>
+              <w:left w:w="78" w:type="dxa"/>
             </w:tcMar>
           </w:tcPr>
           <w:p>
@@ -2660,7 +2660,7 @@
             <w:tcBorders/>
             <w:shd w:color="auto" w:fill="auto" w:val="clear"/>
             <w:tcMar>
-              <w:left w:w="83" w:type="dxa"/>
+              <w:left w:w="78" w:type="dxa"/>
             </w:tcMar>
           </w:tcPr>
           <w:p>
@@ -2716,7 +2716,7 @@
             <w:tcBorders/>
             <w:shd w:color="auto" w:fill="auto" w:val="clear"/>
             <w:tcMar>
-              <w:left w:w="83" w:type="dxa"/>
+              <w:left w:w="78" w:type="dxa"/>
             </w:tcMar>
           </w:tcPr>
           <w:p>
@@ -2755,7 +2755,7 @@
             <w:tcBorders/>
             <w:shd w:color="auto" w:fill="auto" w:val="clear"/>
             <w:tcMar>
-              <w:left w:w="83" w:type="dxa"/>
+              <w:left w:w="78" w:type="dxa"/>
             </w:tcMar>
           </w:tcPr>
           <w:p>
@@ -2788,7 +2788,7 @@
             <w:tcBorders/>
             <w:shd w:color="auto" w:fill="auto" w:val="clear"/>
             <w:tcMar>
-              <w:left w:w="83" w:type="dxa"/>
+              <w:left w:w="78" w:type="dxa"/>
             </w:tcMar>
           </w:tcPr>
           <w:p>
@@ -2829,7 +2829,7 @@
             </w:tcBorders>
             <w:shd w:color="auto" w:fill="auto" w:val="clear"/>
             <w:tcMar>
-              <w:left w:w="83" w:type="dxa"/>
+              <w:left w:w="78" w:type="dxa"/>
             </w:tcMar>
           </w:tcPr>
           <w:p>
@@ -2858,7 +2858,7 @@
             </w:tcBorders>
             <w:shd w:color="auto" w:fill="auto" w:val="clear"/>
             <w:tcMar>
-              <w:left w:w="83" w:type="dxa"/>
+              <w:left w:w="78" w:type="dxa"/>
             </w:tcMar>
           </w:tcPr>
           <w:p>
@@ -2883,22 +2883,18 @@
             </w:tcBorders>
             <w:shd w:color="auto" w:fill="auto" w:val="clear"/>
             <w:tcMar>
-              <w:left w:w="83" w:type="dxa"/>
-            </w:tcMar>
-          </w:tcPr>
-          <w:p>
-            <w:pPr>
-              <w:pStyle w:val="Normal"/>
-              <w:spacing w:lineRule="auto" w:line="240" w:before="0" w:after="0"/>
-              <w:rPr/>
-            </w:pPr>
-            <w:r>
-              <w:rPr/>
-              <w:t xml:space="preserve">P1423 </w:t>
-            </w:r>
-            <w:r>
-              <w:rPr/>
-              <w:t>Estado finalizado</w:t>
+              <w:left w:w="78" w:type="dxa"/>
+            </w:tcMar>
+          </w:tcPr>
+          <w:p>
+            <w:pPr>
+              <w:pStyle w:val="Normal"/>
+              <w:spacing w:lineRule="auto" w:line="240" w:before="0" w:after="0"/>
+              <w:rPr/>
+            </w:pPr>
+            <w:r>
+              <w:rPr/>
+              <w:t>P1423 Estado finalizado</w:t>
             </w:r>
           </w:p>
         </w:tc>
@@ -2910,7 +2906,7 @@
             </w:tcBorders>
             <w:shd w:color="auto" w:fill="auto" w:val="clear"/>
             <w:tcMar>
-              <w:left w:w="83" w:type="dxa"/>
+              <w:left w:w="78" w:type="dxa"/>
             </w:tcMar>
           </w:tcPr>
           <w:p>
@@ -2935,22 +2931,18 @@
             </w:tcBorders>
             <w:shd w:color="auto" w:fill="auto" w:val="clear"/>
             <w:tcMar>
-              <w:left w:w="83" w:type="dxa"/>
-            </w:tcMar>
-          </w:tcPr>
-          <w:p>
-            <w:pPr>
-              <w:pStyle w:val="Normal"/>
-              <w:spacing w:lineRule="auto" w:line="240" w:before="0" w:after="0"/>
-              <w:rPr/>
-            </w:pPr>
-            <w:r>
-              <w:rPr/>
-              <w:t xml:space="preserve">P1421 </w:t>
-            </w:r>
-            <w:r>
-              <w:rPr/>
-              <w:t>Estado finalizado</w:t>
+              <w:left w:w="78" w:type="dxa"/>
+            </w:tcMar>
+          </w:tcPr>
+          <w:p>
+            <w:pPr>
+              <w:pStyle w:val="Normal"/>
+              <w:spacing w:lineRule="auto" w:line="240" w:before="0" w:after="0"/>
+              <w:rPr/>
+            </w:pPr>
+            <w:r>
+              <w:rPr/>
+              <w:t>P1421 Estado finalizado</w:t>
             </w:r>
           </w:p>
         </w:tc>
@@ -2962,7 +2954,7 @@
             </w:tcBorders>
             <w:shd w:color="auto" w:fill="auto" w:val="clear"/>
             <w:tcMar>
-              <w:left w:w="83" w:type="dxa"/>
+              <w:left w:w="78" w:type="dxa"/>
             </w:tcMar>
           </w:tcPr>
           <w:p>
@@ -2987,22 +2979,18 @@
             </w:tcBorders>
             <w:shd w:color="auto" w:fill="auto" w:val="clear"/>
             <w:tcMar>
-              <w:left w:w="83" w:type="dxa"/>
-            </w:tcMar>
-          </w:tcPr>
-          <w:p>
-            <w:pPr>
-              <w:pStyle w:val="Normal"/>
-              <w:spacing w:lineRule="auto" w:line="240" w:before="0" w:after="0"/>
-              <w:rPr/>
-            </w:pPr>
-            <w:r>
-              <w:rPr/>
-              <w:t xml:space="preserve">P1432 </w:t>
-            </w:r>
-            <w:r>
-              <w:rPr/>
-              <w:t>Estado finalizado</w:t>
+              <w:left w:w="78" w:type="dxa"/>
+            </w:tcMar>
+          </w:tcPr>
+          <w:p>
+            <w:pPr>
+              <w:pStyle w:val="Normal"/>
+              <w:spacing w:lineRule="auto" w:line="240" w:before="0" w:after="0"/>
+              <w:rPr/>
+            </w:pPr>
+            <w:r>
+              <w:rPr/>
+              <w:t>P1432 Estado finalizado</w:t>
             </w:r>
           </w:p>
         </w:tc>
@@ -3014,7 +3002,7 @@
             </w:tcBorders>
             <w:shd w:color="auto" w:fill="auto" w:val="clear"/>
             <w:tcMar>
-              <w:left w:w="83" w:type="dxa"/>
+              <w:left w:w="78" w:type="dxa"/>
             </w:tcMar>
           </w:tcPr>
           <w:p>
@@ -3039,22 +3027,18 @@
             </w:tcBorders>
             <w:shd w:color="auto" w:fill="auto" w:val="clear"/>
             <w:tcMar>
-              <w:left w:w="83" w:type="dxa"/>
-            </w:tcMar>
-          </w:tcPr>
-          <w:p>
-            <w:pPr>
-              <w:pStyle w:val="Normal"/>
-              <w:spacing w:lineRule="auto" w:line="240" w:before="0" w:after="0"/>
-              <w:rPr/>
-            </w:pPr>
-            <w:r>
-              <w:rPr/>
-              <w:t xml:space="preserve">P1429 </w:t>
-            </w:r>
-            <w:r>
-              <w:rPr/>
-              <w:t>Estado finalizado</w:t>
+              <w:left w:w="78" w:type="dxa"/>
+            </w:tcMar>
+          </w:tcPr>
+          <w:p>
+            <w:pPr>
+              <w:pStyle w:val="Normal"/>
+              <w:spacing w:lineRule="auto" w:line="240" w:before="0" w:after="0"/>
+              <w:rPr/>
+            </w:pPr>
+            <w:r>
+              <w:rPr/>
+              <w:t>P1429 Estado finalizado</w:t>
             </w:r>
           </w:p>
         </w:tc>
@@ -3066,7 +3050,7 @@
             </w:tcBorders>
             <w:shd w:color="auto" w:fill="auto" w:val="clear"/>
             <w:tcMar>
-              <w:left w:w="83" w:type="dxa"/>
+              <w:left w:w="78" w:type="dxa"/>
             </w:tcMar>
           </w:tcPr>
           <w:p>
@@ -3091,22 +3075,18 @@
             </w:tcBorders>
             <w:shd w:color="auto" w:fill="auto" w:val="clear"/>
             <w:tcMar>
-              <w:left w:w="83" w:type="dxa"/>
-            </w:tcMar>
-          </w:tcPr>
-          <w:p>
-            <w:pPr>
-              <w:pStyle w:val="Normal"/>
-              <w:spacing w:lineRule="auto" w:line="240" w:before="0" w:after="0"/>
-              <w:rPr/>
-            </w:pPr>
-            <w:r>
-              <w:rPr/>
-              <w:t xml:space="preserve">P1433 </w:t>
-            </w:r>
-            <w:r>
-              <w:rPr/>
-              <w:t>Estado finalizado</w:t>
+              <w:left w:w="78" w:type="dxa"/>
+            </w:tcMar>
+          </w:tcPr>
+          <w:p>
+            <w:pPr>
+              <w:pStyle w:val="Normal"/>
+              <w:spacing w:lineRule="auto" w:line="240" w:before="0" w:after="0"/>
+              <w:rPr/>
+            </w:pPr>
+            <w:r>
+              <w:rPr/>
+              <w:t>P1433 Estado finalizado</w:t>
             </w:r>
           </w:p>
         </w:tc>
@@ -3118,7 +3098,7 @@
             </w:tcBorders>
             <w:shd w:color="auto" w:fill="auto" w:val="clear"/>
             <w:tcMar>
-              <w:left w:w="83" w:type="dxa"/>
+              <w:left w:w="78" w:type="dxa"/>
             </w:tcMar>
           </w:tcPr>
           <w:p>
@@ -3143,22 +3123,18 @@
             </w:tcBorders>
             <w:shd w:color="auto" w:fill="auto" w:val="clear"/>
             <w:tcMar>
-              <w:left w:w="83" w:type="dxa"/>
-            </w:tcMar>
-          </w:tcPr>
-          <w:p>
-            <w:pPr>
-              <w:pStyle w:val="Normal"/>
-              <w:spacing w:lineRule="auto" w:line="240" w:before="0" w:after="0"/>
-              <w:rPr/>
-            </w:pPr>
-            <w:r>
-              <w:rPr/>
-              <w:t xml:space="preserve">P1434 </w:t>
-            </w:r>
-            <w:r>
-              <w:rPr/>
-              <w:t>Estado finalizado</w:t>
+              <w:left w:w="78" w:type="dxa"/>
+            </w:tcMar>
+          </w:tcPr>
+          <w:p>
+            <w:pPr>
+              <w:pStyle w:val="Normal"/>
+              <w:spacing w:lineRule="auto" w:line="240" w:before="0" w:after="0"/>
+              <w:rPr/>
+            </w:pPr>
+            <w:r>
+              <w:rPr/>
+              <w:t>P1434 Estado finalizado</w:t>
             </w:r>
           </w:p>
         </w:tc>
@@ -3170,7 +3146,7 @@
             </w:tcBorders>
             <w:shd w:color="auto" w:fill="auto" w:val="clear"/>
             <w:tcMar>
-              <w:left w:w="83" w:type="dxa"/>
+              <w:left w:w="78" w:type="dxa"/>
             </w:tcMar>
           </w:tcPr>
           <w:p>
@@ -3195,22 +3171,18 @@
             </w:tcBorders>
             <w:shd w:color="auto" w:fill="auto" w:val="clear"/>
             <w:tcMar>
-              <w:left w:w="83" w:type="dxa"/>
-            </w:tcMar>
-          </w:tcPr>
-          <w:p>
-            <w:pPr>
-              <w:pStyle w:val="Normal"/>
-              <w:spacing w:lineRule="auto" w:line="240" w:before="0" w:after="0"/>
-              <w:rPr/>
-            </w:pPr>
-            <w:r>
-              <w:rPr/>
-              <w:t xml:space="preserve">P1414 </w:t>
-            </w:r>
-            <w:r>
-              <w:rPr/>
-              <w:t>Estado finalizado</w:t>
+              <w:left w:w="78" w:type="dxa"/>
+            </w:tcMar>
+          </w:tcPr>
+          <w:p>
+            <w:pPr>
+              <w:pStyle w:val="Normal"/>
+              <w:spacing w:lineRule="auto" w:line="240" w:before="0" w:after="0"/>
+              <w:rPr/>
+            </w:pPr>
+            <w:r>
+              <w:rPr/>
+              <w:t>P1414 Estado finalizado</w:t>
             </w:r>
           </w:p>
         </w:tc>
@@ -3222,7 +3194,7 @@
             </w:tcBorders>
             <w:shd w:color="auto" w:fill="auto" w:val="clear"/>
             <w:tcMar>
-              <w:left w:w="83" w:type="dxa"/>
+              <w:left w:w="78" w:type="dxa"/>
             </w:tcMar>
           </w:tcPr>
           <w:p>
@@ -3247,22 +3219,18 @@
             </w:tcBorders>
             <w:shd w:color="auto" w:fill="auto" w:val="clear"/>
             <w:tcMar>
-              <w:left w:w="83" w:type="dxa"/>
-            </w:tcMar>
-          </w:tcPr>
-          <w:p>
-            <w:pPr>
-              <w:pStyle w:val="Normal"/>
-              <w:spacing w:lineRule="auto" w:line="240" w:before="0" w:after="0"/>
-              <w:rPr/>
-            </w:pPr>
-            <w:r>
-              <w:rPr/>
-              <w:t xml:space="preserve">P1416 </w:t>
-            </w:r>
-            <w:r>
-              <w:rPr/>
-              <w:t>Estado finalizado</w:t>
+              <w:left w:w="78" w:type="dxa"/>
+            </w:tcMar>
+          </w:tcPr>
+          <w:p>
+            <w:pPr>
+              <w:pStyle w:val="Normal"/>
+              <w:spacing w:lineRule="auto" w:line="240" w:before="0" w:after="0"/>
+              <w:rPr/>
+            </w:pPr>
+            <w:r>
+              <w:rPr/>
+              <w:t>P1416 Estado finalizado</w:t>
             </w:r>
           </w:p>
         </w:tc>
@@ -3274,7 +3242,7 @@
             </w:tcBorders>
             <w:shd w:color="auto" w:fill="auto" w:val="clear"/>
             <w:tcMar>
-              <w:left w:w="83" w:type="dxa"/>
+              <w:left w:w="78" w:type="dxa"/>
             </w:tcMar>
           </w:tcPr>
           <w:p>
@@ -3299,22 +3267,18 @@
             </w:tcBorders>
             <w:shd w:color="auto" w:fill="auto" w:val="clear"/>
             <w:tcMar>
-              <w:left w:w="83" w:type="dxa"/>
-            </w:tcMar>
-          </w:tcPr>
-          <w:p>
-            <w:pPr>
-              <w:pStyle w:val="Normal"/>
-              <w:spacing w:lineRule="auto" w:line="240" w:before="0" w:after="0"/>
-              <w:rPr/>
-            </w:pPr>
-            <w:r>
-              <w:rPr/>
-              <w:t xml:space="preserve">P1415 </w:t>
-            </w:r>
-            <w:r>
-              <w:rPr/>
-              <w:t>Estado finalizado</w:t>
+              <w:left w:w="78" w:type="dxa"/>
+            </w:tcMar>
+          </w:tcPr>
+          <w:p>
+            <w:pPr>
+              <w:pStyle w:val="Normal"/>
+              <w:spacing w:lineRule="auto" w:line="240" w:before="0" w:after="0"/>
+              <w:rPr/>
+            </w:pPr>
+            <w:r>
+              <w:rPr/>
+              <w:t>P1415 Estado finalizado</w:t>
             </w:r>
           </w:p>
         </w:tc>
@@ -3326,7 +3290,7 @@
             </w:tcBorders>
             <w:shd w:color="auto" w:fill="auto" w:val="clear"/>
             <w:tcMar>
-              <w:left w:w="83" w:type="dxa"/>
+              <w:left w:w="78" w:type="dxa"/>
             </w:tcMar>
           </w:tcPr>
           <w:p>
@@ -3353,22 +3317,18 @@
             </w:tcBorders>
             <w:shd w:color="auto" w:fill="auto" w:val="clear"/>
             <w:tcMar>
-              <w:left w:w="83" w:type="dxa"/>
-            </w:tcMar>
-          </w:tcPr>
-          <w:p>
-            <w:pPr>
-              <w:pStyle w:val="Normal"/>
-              <w:spacing w:lineRule="auto" w:line="240" w:before="0" w:after="0"/>
-              <w:rPr/>
-            </w:pPr>
-            <w:r>
-              <w:rPr/>
-              <w:t xml:space="preserve">P1438 </w:t>
-            </w:r>
-            <w:r>
-              <w:rPr/>
-              <w:t>Estado finalizado</w:t>
+              <w:left w:w="78" w:type="dxa"/>
+            </w:tcMar>
+          </w:tcPr>
+          <w:p>
+            <w:pPr>
+              <w:pStyle w:val="Normal"/>
+              <w:spacing w:lineRule="auto" w:line="240" w:before="0" w:after="0"/>
+              <w:rPr/>
+            </w:pPr>
+            <w:r>
+              <w:rPr/>
+              <w:t>P1438 Estado finalizado</w:t>
             </w:r>
           </w:p>
         </w:tc>
@@ -3380,7 +3340,7 @@
             </w:tcBorders>
             <w:shd w:color="auto" w:fill="auto" w:val="clear"/>
             <w:tcMar>
-              <w:left w:w="83" w:type="dxa"/>
+              <w:left w:w="78" w:type="dxa"/>
             </w:tcMar>
           </w:tcPr>
           <w:p>
@@ -3405,22 +3365,18 @@
             </w:tcBorders>
             <w:shd w:color="auto" w:fill="auto" w:val="clear"/>
             <w:tcMar>
-              <w:left w:w="83" w:type="dxa"/>
-            </w:tcMar>
-          </w:tcPr>
-          <w:p>
-            <w:pPr>
-              <w:pStyle w:val="Normal"/>
-              <w:spacing w:lineRule="auto" w:line="240" w:before="0" w:after="0"/>
-              <w:rPr/>
-            </w:pPr>
-            <w:r>
-              <w:rPr/>
-              <w:t xml:space="preserve">P1443 </w:t>
-            </w:r>
-            <w:r>
-              <w:rPr/>
-              <w:t>Estado finalizado</w:t>
+              <w:left w:w="78" w:type="dxa"/>
+            </w:tcMar>
+          </w:tcPr>
+          <w:p>
+            <w:pPr>
+              <w:pStyle w:val="Normal"/>
+              <w:spacing w:lineRule="auto" w:line="240" w:before="0" w:after="0"/>
+              <w:rPr/>
+            </w:pPr>
+            <w:r>
+              <w:rPr/>
+              <w:t>P1443 Estado finalizado</w:t>
             </w:r>
           </w:p>
         </w:tc>
@@ -3432,7 +3388,102 @@
             </w:tcBorders>
             <w:shd w:color="auto" w:fill="auto" w:val="clear"/>
             <w:tcMar>
-              <w:left w:w="83" w:type="dxa"/>
+              <w:left w:w="78" w:type="dxa"/>
+            </w:tcMar>
+          </w:tcPr>
+          <w:p>
+            <w:pPr>
+              <w:pStyle w:val="Normal"/>
+              <w:spacing w:lineRule="auto" w:line="240" w:before="0" w:after="0"/>
+              <w:rPr/>
+            </w:pPr>
+            <w:r>
+              <w:rPr/>
+            </w:r>
+          </w:p>
+        </w:tc>
+      </w:tr>
+      <w:tr>
+        <w:trPr/>
+        <w:tc>
+          <w:tcPr>
+            <w:tcW w:w="4489" w:type="dxa"/>
+            <w:tcBorders>
+              <w:top w:val="nil"/>
+            </w:tcBorders>
+            <w:shd w:color="auto" w:fill="auto" w:val="clear"/>
+            <w:tcMar>
+              <w:left w:w="78" w:type="dxa"/>
+            </w:tcMar>
+          </w:tcPr>
+          <w:p>
+            <w:pPr>
+              <w:pStyle w:val="Normal"/>
+              <w:spacing w:lineRule="auto" w:line="240" w:before="0" w:after="0"/>
+              <w:rPr/>
+            </w:pPr>
+            <w:r>
+              <w:rPr/>
+              <w:t>P1425</w:t>
+            </w:r>
+          </w:p>
+        </w:tc>
+        <w:tc>
+          <w:tcPr>
+            <w:tcW w:w="4488" w:type="dxa"/>
+            <w:tcBorders>
+              <w:top w:val="nil"/>
+            </w:tcBorders>
+            <w:shd w:color="auto" w:fill="auto" w:val="clear"/>
+            <w:tcMar>
+              <w:left w:w="78" w:type="dxa"/>
+            </w:tcMar>
+          </w:tcPr>
+          <w:p>
+            <w:pPr>
+              <w:pStyle w:val="Normal"/>
+              <w:spacing w:lineRule="auto" w:line="240" w:before="0" w:after="0"/>
+              <w:rPr/>
+            </w:pPr>
+            <w:r>
+              <w:rPr/>
+            </w:r>
+          </w:p>
+        </w:tc>
+      </w:tr>
+      <w:tr>
+        <w:trPr/>
+        <w:tc>
+          <w:tcPr>
+            <w:tcW w:w="4489" w:type="dxa"/>
+            <w:tcBorders>
+              <w:top w:val="nil"/>
+            </w:tcBorders>
+            <w:shd w:color="auto" w:fill="auto" w:val="clear"/>
+            <w:tcMar>
+              <w:left w:w="78" w:type="dxa"/>
+            </w:tcMar>
+          </w:tcPr>
+          <w:p>
+            <w:pPr>
+              <w:pStyle w:val="Normal"/>
+              <w:spacing w:lineRule="auto" w:line="240" w:before="0" w:after="0"/>
+              <w:rPr/>
+            </w:pPr>
+            <w:r>
+              <w:rPr/>
+            </w:r>
+          </w:p>
+        </w:tc>
+        <w:tc>
+          <w:tcPr>
+            <w:tcW w:w="4488" w:type="dxa"/>
+            <w:tcBorders>
+              <w:top w:val="nil"/>
+            </w:tcBorders>
+            <w:shd w:color="auto" w:fill="auto" w:val="clear"/>
+            <w:tcMar>
+              <w:left w:w="78" w:type="dxa"/>
             </w:tcMar>
           </w:tcPr>
           <w:p>
@@ -3742,6 +3793,9 @@
       </w:pPr>
       <w:rPr>
         <w:rFonts w:ascii="Symbol" w:hAnsi="Symbol" w:cs="Symbol" w:hint="default"/>
+        <w:sz w:val="23"/>
+        <w:b/>
+        <w:rFonts w:cs="Symbol"/>
       </w:rPr>
     </w:lvl>
     <w:lvl w:ilvl="1">
@@ -3767,6 +3821,7 @@
       </w:pPr>
       <w:rPr>
         <w:rFonts w:ascii="Wingdings" w:hAnsi="Wingdings" w:cs="Wingdings" w:hint="default"/>
+        <w:rFonts w:cs="Wingdings"/>
       </w:rPr>
     </w:lvl>
     <w:lvl w:ilvl="3">
@@ -3779,6 +3834,9 @@
       </w:pPr>
       <w:rPr>
         <w:rFonts w:ascii="Symbol" w:hAnsi="Symbol" w:cs="Symbol" w:hint="default"/>
+        <w:sz w:val="23"/>
+        <w:b/>
+        <w:rFonts w:cs="Symbol"/>
       </w:rPr>
     </w:lvl>
     <w:lvl w:ilvl="4">
@@ -3804,6 +3862,7 @@
       </w:pPr>
       <w:rPr>
         <w:rFonts w:ascii="Wingdings" w:hAnsi="Wingdings" w:cs="Wingdings" w:hint="default"/>
+        <w:rFonts w:cs="Wingdings"/>
       </w:rPr>
     </w:lvl>
     <w:lvl w:ilvl="6">
@@ -3816,6 +3875,9 @@
       </w:pPr>
       <w:rPr>
         <w:rFonts w:ascii="Symbol" w:hAnsi="Symbol" w:cs="Symbol" w:hint="default"/>
+        <w:sz w:val="23"/>
+        <w:b/>
+        <w:rFonts w:cs="Symbol"/>
       </w:rPr>
     </w:lvl>
     <w:lvl w:ilvl="7">
@@ -3841,6 +3903,7 @@
       </w:pPr>
       <w:rPr>
         <w:rFonts w:ascii="Wingdings" w:hAnsi="Wingdings" w:cs="Wingdings" w:hint="default"/>
+        <w:rFonts w:cs="Wingdings"/>
       </w:rPr>
     </w:lvl>
   </w:abstractNum>
@@ -4149,15 +4212,18 @@
   </w:style>
   <w:style w:type="paragraph" w:styleId="Encabezado1" w:customStyle="1">
     <w:name w:val="Encabezado 1"/>
+    <w:basedOn w:val="Encabezado"/>
     <w:qFormat/>
     <w:pPr>
       <w:widowControl w:val="false"/>
       <w:suppressAutoHyphens w:val="true"/>
+      <w:bidi w:val="0"/>
+      <w:jc w:val="left"/>
       <w:outlineLvl w:val="0"/>
     </w:pPr>
     <w:rPr>
       <w:rFonts w:ascii="Cambria" w:hAnsi="Cambria" w:eastAsia="ＭＳ 明朝" w:cs="" w:asciiTheme="minorHAnsi" w:cstheme="minorBidi" w:eastAsiaTheme="minorEastAsia" w:hAnsiTheme="minorHAnsi"/>
-      <w:color w:val="auto"/>
+      <w:color w:val="00000A"/>
       <w:sz w:val="22"/>
       <w:szCs w:val="24"/>
       <w:lang w:val="en-US" w:eastAsia="es-ES" w:bidi="ar-SA"/>
@@ -4165,15 +4231,18 @@
   </w:style>
   <w:style w:type="paragraph" w:styleId="Encabezado2" w:customStyle="1">
     <w:name w:val="Encabezado 2"/>
+    <w:basedOn w:val="Encabezado"/>
     <w:qFormat/>
     <w:pPr>
       <w:widowControl w:val="false"/>
       <w:suppressAutoHyphens w:val="true"/>
+      <w:bidi w:val="0"/>
+      <w:jc w:val="left"/>
       <w:outlineLvl w:val="1"/>
     </w:pPr>
     <w:rPr>
       <w:rFonts w:ascii="Cambria" w:hAnsi="Cambria" w:eastAsia="ＭＳ 明朝" w:cs="" w:asciiTheme="minorHAnsi" w:cstheme="minorBidi" w:eastAsiaTheme="minorEastAsia" w:hAnsiTheme="minorHAnsi"/>
-      <w:color w:val="auto"/>
+      <w:color w:val="00000A"/>
       <w:sz w:val="22"/>
       <w:szCs w:val="24"/>
       <w:lang w:val="en-US" w:eastAsia="es-ES" w:bidi="ar-SA"/>
@@ -4181,15 +4250,18 @@
   </w:style>
   <w:style w:type="paragraph" w:styleId="Encabezado3" w:customStyle="1">
     <w:name w:val="Encabezado 3"/>
+    <w:basedOn w:val="Encabezado"/>
     <w:qFormat/>
     <w:pPr>
       <w:widowControl w:val="false"/>
       <w:suppressAutoHyphens w:val="true"/>
+      <w:bidi w:val="0"/>
+      <w:jc w:val="left"/>
       <w:outlineLvl w:val="2"/>
     </w:pPr>
     <w:rPr>
       <w:rFonts w:ascii="Cambria" w:hAnsi="Cambria" w:eastAsia="ＭＳ 明朝" w:cs="" w:asciiTheme="minorHAnsi" w:cstheme="minorBidi" w:eastAsiaTheme="minorEastAsia" w:hAnsiTheme="minorHAnsi"/>
-      <w:color w:val="auto"/>
+      <w:color w:val="00000A"/>
       <w:sz w:val="22"/>
       <w:szCs w:val="24"/>
       <w:lang w:val="en-US" w:eastAsia="es-ES" w:bidi="ar-SA"/>
@@ -4499,6 +4571,29 @@
   </w:style>
   <w:style w:type="character" w:styleId="ListLabel35">
     <w:name w:val="ListLabel 35"/>
+    <w:qFormat/>
+    <w:rPr>
+      <w:rFonts w:cs="Wingdings"/>
+    </w:rPr>
+  </w:style>
+  <w:style w:type="character" w:styleId="ListLabel36">
+    <w:name w:val="ListLabel 36"/>
+    <w:qFormat/>
+    <w:rPr>
+      <w:rFonts w:ascii="Avenir Book" w:hAnsi="Avenir Book" w:cs="Symbol"/>
+      <w:b/>
+      <w:sz w:val="23"/>
+    </w:rPr>
+  </w:style>
+  <w:style w:type="character" w:styleId="ListLabel37">
+    <w:name w:val="ListLabel 37"/>
+    <w:qFormat/>
+    <w:rPr>
+      <w:rFonts w:cs="Courier New"/>
+    </w:rPr>
+  </w:style>
+  <w:style w:type="character" w:styleId="ListLabel38">
+    <w:name w:val="ListLabel 38"/>
     <w:qFormat/>
     <w:rPr>
       <w:rFonts w:cs="Wingdings"/>
@@ -4529,13 +4624,16 @@
   </w:style>
   <w:style w:type="paragraph" w:styleId="Lista">
     <w:name w:val="Lista"/>
+    <w:basedOn w:val="Cuerpodetexto"/>
     <w:pPr>
       <w:widowControl w:val="false"/>
       <w:suppressAutoHyphens w:val="true"/>
+      <w:bidi w:val="0"/>
+      <w:jc w:val="left"/>
     </w:pPr>
     <w:rPr>
-      <w:rFonts w:cs="FreeSans" w:ascii="Cambria" w:hAnsi="Cambria" w:eastAsia="ＭＳ 明朝" w:asciiTheme="minorHAnsi" w:eastAsiaTheme="minorEastAsia" w:hAnsiTheme="minorHAnsi"/>
-      <w:color w:val="auto"/>
+      <w:rFonts w:ascii="Cambria" w:hAnsi="Cambria" w:eastAsia="ＭＳ 明朝" w:cs="FreeSans" w:asciiTheme="minorHAnsi" w:eastAsiaTheme="minorEastAsia" w:hAnsiTheme="minorHAnsi"/>
+      <w:color w:val="00000A"/>
       <w:sz w:val="22"/>
       <w:szCs w:val="24"/>
       <w:lang w:val="en-US" w:eastAsia="es-ES" w:bidi="ar-SA"/>

</xml_diff>